<commit_message>
dokumnetációban metódusok rövid leírása
</commit_message>
<xml_diff>
--- a/torpedo_dokumnetacio.docx
+++ b/torpedo_dokumnetacio.docx
@@ -89,11 +89,9 @@
                       <wps:txbx>
                         <w:txbxContent>
                           <w:p>
-                            <w:proofErr w:type="spellStart"/>
                             <w:r>
                               <w:t>Jatek</w:t>
                             </w:r>
-                            <w:proofErr w:type="spellEnd"/>
                           </w:p>
                         </w:txbxContent>
                       </wps:txbx>
@@ -335,81 +333,26 @@
                         <w:txbxContent>
                           <w:p>
                             <w:r>
-                              <w:t>-</w:t>
-                            </w:r>
-                            <w:proofErr w:type="spellStart"/>
-                            <w:r>
-                              <w:t>alapPalya</w:t>
-                            </w:r>
-                            <w:proofErr w:type="spellEnd"/>
-                            <w:r>
-                              <w:t xml:space="preserve">: int </w:t>
-                            </w:r>
-                            <w:proofErr w:type="gramStart"/>
-                            <w:r>
-                              <w:t>[ ]</w:t>
-                            </w:r>
-                            <w:proofErr w:type="gramEnd"/>
-                          </w:p>
-                          <w:p>
-                            <w:r>
-                              <w:t>-</w:t>
-                            </w:r>
-                            <w:proofErr w:type="spellStart"/>
-                            <w:r>
-                              <w:t>palyaHossz</w:t>
-                            </w:r>
-                            <w:proofErr w:type="spellEnd"/>
-                            <w:r>
-                              <w:t>: int</w:t>
+                              <w:t>-alapPalya: int [ ]</w:t>
                             </w:r>
                           </w:p>
                           <w:p>
                             <w:r>
                               <w:t>-</w:t>
                             </w:r>
-                            <w:proofErr w:type="spellStart"/>
                             <w:r>
-                              <w:t>holVan</w:t>
-                            </w:r>
-                            <w:proofErr w:type="spellEnd"/>
-                            <w:r>
-                              <w:t xml:space="preserve">: </w:t>
-                            </w:r>
-                            <w:proofErr w:type="gramStart"/>
-                            <w:r>
-                              <w:t>int[ ]</w:t>
-                            </w:r>
-                            <w:proofErr w:type="gramEnd"/>
-                            <w:r>
-                              <w:t xml:space="preserve"> </w:t>
+                              <w:t>palyaHossz: int</w:t>
                             </w:r>
                           </w:p>
                           <w:p>
                             <w:r>
-                              <w:t>-</w:t>
+                              <w:t xml:space="preserve">-holVan: int[ ] </w:t>
                             </w:r>
-                            <w:proofErr w:type="spellStart"/>
+                          </w:p>
+                          <w:p>
                             <w:r>
-                              <w:t>holTalalt</w:t>
+                              <w:t>-holTalalt: boolean [ ]</w:t>
                             </w:r>
-                            <w:proofErr w:type="spellEnd"/>
-                            <w:r>
-                              <w:t xml:space="preserve">: </w:t>
-                            </w:r>
-                            <w:proofErr w:type="spellStart"/>
-                            <w:r>
-                              <w:t>boolean</w:t>
-                            </w:r>
-                            <w:proofErr w:type="spellEnd"/>
-                            <w:r>
-                              <w:t xml:space="preserve"> </w:t>
-                            </w:r>
-                            <w:proofErr w:type="gramStart"/>
-                            <w:r>
-                              <w:t>[ ]</w:t>
-                            </w:r>
-                            <w:proofErr w:type="gramEnd"/>
                           </w:p>
                           <w:p/>
                         </w:txbxContent>
@@ -674,52 +617,27 @@
                         <w:txbxContent>
                           <w:p>
                             <w:r>
-                              <w:t>-</w:t>
-                            </w:r>
-                            <w:proofErr w:type="spellStart"/>
-                            <w:r>
-                              <w:t>setHajo</w:t>
-                            </w:r>
-                            <w:proofErr w:type="spellEnd"/>
-                            <w:r>
-                              <w:t xml:space="preserve">: </w:t>
-                            </w:r>
-                            <w:proofErr w:type="spellStart"/>
-                            <w:r>
-                              <w:t>void</w:t>
-                            </w:r>
-                            <w:proofErr w:type="spellEnd"/>
-                          </w:p>
-                          <w:p>
-                            <w:r>
-                              <w:t>+</w:t>
-                            </w:r>
-                            <w:proofErr w:type="spellStart"/>
-                            <w:r>
-                              <w:t>talalt_e</w:t>
-                            </w:r>
-                            <w:proofErr w:type="spellEnd"/>
-                            <w:r>
-                              <w:t>: Boolean</w:t>
+                              <w:t>-setHajo: void</w:t>
                             </w:r>
                           </w:p>
                           <w:p>
                             <w:r>
-                              <w:t>+</w:t>
+                              <w:t>+talalt_e: Boolean</w:t>
                             </w:r>
-                            <w:proofErr w:type="spellStart"/>
+                          </w:p>
+                          <w:p>
                             <w:r>
-                              <w:t>elsuljed_e</w:t>
+                              <w:t>+elsully</w:t>
                             </w:r>
-                            <w:proofErr w:type="spellEnd"/>
                             <w:r>
-                              <w:t xml:space="preserve">: </w:t>
+                              <w:t>ed</w:t>
                             </w:r>
-                            <w:proofErr w:type="spellStart"/>
                             <w:r>
-                              <w:t>boolean</w:t>
+                              <w:t>t</w:t>
                             </w:r>
-                            <w:proofErr w:type="spellEnd"/>
+                            <w:r>
+                              <w:t>_e: boolean</w:t>
+                            </w:r>
                           </w:p>
                           <w:p/>
                         </w:txbxContent>
@@ -741,57 +659,36 @@
           </mc:Choice>
           <mc:Fallback>
             <w:pict>
-              <v:shape w14:anchorId="41862C45" id="Szövegdoboz 8" o:spid="_x0000_s1028" type="#_x0000_t202" style="position:absolute;margin-left:6.4pt;margin-top:.45pt;width:150.75pt;height:123pt;z-index:251666432;visibility:visible;mso-wrap-style:square;mso-height-percent:0;mso-wrap-distance-left:9pt;mso-wrap-distance-top:0;mso-wrap-distance-right:9pt;mso-wrap-distance-bottom:0;mso-position-horizontal:absolute;mso-position-horizontal-relative:text;mso-position-vertical:absolute;mso-position-vertical-relative:text;mso-height-percent:0;mso-height-relative:margin;v-text-anchor:top" o:gfxdata="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" filled="f" stroked="f" strokeweight=".5pt">
+              <v:shapetype w14:anchorId="41862C45" id="_x0000_t202" coordsize="21600,21600" o:spt="202" path="m,l,21600r21600,l21600,xe">
+                <v:stroke joinstyle="miter"/>
+                <v:path gradientshapeok="t" o:connecttype="rect"/>
+              </v:shapetype>
+              <v:shape id="Szövegdoboz 8" o:spid="_x0000_s1028" type="#_x0000_t202" style="position:absolute;margin-left:6.4pt;margin-top:.45pt;width:150.75pt;height:123pt;z-index:251666432;visibility:visible;mso-wrap-style:square;mso-height-percent:0;mso-wrap-distance-left:9pt;mso-wrap-distance-top:0;mso-wrap-distance-right:9pt;mso-wrap-distance-bottom:0;mso-position-horizontal:absolute;mso-position-horizontal-relative:text;mso-position-vertical:absolute;mso-position-vertical-relative:text;mso-height-percent:0;mso-height-relative:margin;v-text-anchor:top" o:gfxdata="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" filled="f" stroked="f" strokeweight=".5pt">
                 <v:textbox>
                   <w:txbxContent>
                     <w:p>
                       <w:r>
-                        <w:t>-</w:t>
-                      </w:r>
-                      <w:proofErr w:type="spellStart"/>
-                      <w:r>
-                        <w:t>setHajo</w:t>
-                      </w:r>
-                      <w:proofErr w:type="spellEnd"/>
-                      <w:r>
-                        <w:t xml:space="preserve">: </w:t>
-                      </w:r>
-                      <w:proofErr w:type="spellStart"/>
-                      <w:r>
-                        <w:t>void</w:t>
-                      </w:r>
-                      <w:proofErr w:type="spellEnd"/>
+                        <w:t>-setHajo: void</w:t>
+                      </w:r>
                     </w:p>
                     <w:p>
                       <w:r>
-                        <w:t>+</w:t>
-                      </w:r>
-                      <w:proofErr w:type="spellStart"/>
-                      <w:r>
-                        <w:t>talalt_e</w:t>
-                      </w:r>
-                      <w:proofErr w:type="spellEnd"/>
-                      <w:r>
-                        <w:t>: Boolean</w:t>
+                        <w:t>+talalt_e: Boolean</w:t>
                       </w:r>
                     </w:p>
                     <w:p>
                       <w:r>
-                        <w:t>+</w:t>
-                      </w:r>
-                      <w:proofErr w:type="spellStart"/>
-                      <w:r>
-                        <w:t>elsuljed_e</w:t>
-                      </w:r>
-                      <w:proofErr w:type="spellEnd"/>
-                      <w:r>
-                        <w:t xml:space="preserve">: </w:t>
-                      </w:r>
-                      <w:proofErr w:type="spellStart"/>
-                      <w:r>
-                        <w:t>boolean</w:t>
-                      </w:r>
-                      <w:proofErr w:type="spellEnd"/>
+                        <w:t>+elsully</w:t>
+                      </w:r>
+                      <w:r>
+                        <w:t>ed</w:t>
+                      </w:r>
+                      <w:r>
+                        <w:t>t</w:t>
+                      </w:r>
+                      <w:r>
+                        <w:t>_e: boolean</w:t>
+                      </w:r>
                     </w:p>
                     <w:p/>
                   </w:txbxContent>
@@ -829,75 +726,37 @@
           <w:sz w:val="32"/>
         </w:rPr>
       </w:pPr>
-      <w:proofErr w:type="spellStart"/>
-      <w:r>
-        <w:rPr>
-          <w:sz w:val="32"/>
-        </w:rPr>
-        <w:t>holTalált-ban</w:t>
-      </w:r>
-      <w:proofErr w:type="spellEnd"/>
-      <w:r>
-        <w:rPr>
-          <w:sz w:val="32"/>
-        </w:rPr>
-        <w:t xml:space="preserve"> csak </w:t>
-      </w:r>
-      <w:proofErr w:type="spellStart"/>
-      <w:r>
-        <w:rPr>
-          <w:sz w:val="32"/>
-        </w:rPr>
-        <w:t>true</w:t>
-      </w:r>
-      <w:proofErr w:type="spellEnd"/>
-      <w:r>
-        <w:rPr>
-          <w:sz w:val="32"/>
-        </w:rPr>
-        <w:t>-k vannak akkor elsüllyedt</w:t>
-      </w:r>
-    </w:p>
-    <w:p>
-      <w:pPr>
-        <w:rPr>
-          <w:sz w:val="32"/>
-        </w:rPr>
-      </w:pPr>
-      <w:proofErr w:type="gramStart"/>
-      <w:r>
-        <w:rPr>
-          <w:sz w:val="32"/>
-        </w:rPr>
-        <w:t>mind</w:t>
-      </w:r>
-      <w:proofErr w:type="gramEnd"/>
-      <w:r>
-        <w:rPr>
-          <w:sz w:val="32"/>
-        </w:rPr>
-        <w:t xml:space="preserve"> a három szegmensét a hajónak el kell találni</w:t>
-      </w:r>
-    </w:p>
-    <w:p>
-      <w:pPr>
-        <w:rPr>
-          <w:sz w:val="32"/>
-        </w:rPr>
-      </w:pPr>
-      <w:proofErr w:type="gramStart"/>
-      <w:r>
-        <w:rPr>
-          <w:sz w:val="32"/>
-        </w:rPr>
-        <w:t>a</w:t>
-      </w:r>
-      <w:proofErr w:type="gramEnd"/>
-      <w:r>
-        <w:rPr>
-          <w:sz w:val="32"/>
-        </w:rPr>
-        <w:t xml:space="preserve"> gép ellen játszunk</w:t>
+      <w:r>
+        <w:rPr>
+          <w:sz w:val="32"/>
+        </w:rPr>
+        <w:t>holTalált-ban csak true-k vannak akkor elsüllyedt</w:t>
+      </w:r>
+    </w:p>
+    <w:p>
+      <w:pPr>
+        <w:rPr>
+          <w:sz w:val="32"/>
+        </w:rPr>
+      </w:pPr>
+      <w:r>
+        <w:rPr>
+          <w:sz w:val="32"/>
+        </w:rPr>
+        <w:t>mind a három szegmensét a hajónak el kell találni</w:t>
+      </w:r>
+    </w:p>
+    <w:p>
+      <w:pPr>
+        <w:rPr>
+          <w:sz w:val="32"/>
+        </w:rPr>
+      </w:pPr>
+      <w:r>
+        <w:rPr>
+          <w:sz w:val="32"/>
+        </w:rPr>
+        <w:t>a gép ellen játszunk</w:t>
       </w:r>
     </w:p>
     <w:p>
@@ -919,6 +778,51 @@
           <w:sz w:val="32"/>
         </w:rPr>
       </w:pPr>
+      <w:r>
+        <w:rPr>
+          <w:sz w:val="32"/>
+        </w:rPr>
+        <w:t>A hajó három egység hosszú</w:t>
+      </w:r>
+    </w:p>
+    <w:p>
+      <w:pPr>
+        <w:rPr>
+          <w:sz w:val="32"/>
+        </w:rPr>
+      </w:pPr>
+      <w:r>
+        <w:rPr>
+          <w:sz w:val="32"/>
+        </w:rPr>
+        <w:t>setHajo: A hajót a pályán véletlenszerűen  elhelyezi</w:t>
+      </w:r>
+    </w:p>
+    <w:p>
+      <w:pPr>
+        <w:rPr>
+          <w:sz w:val="32"/>
+        </w:rPr>
+      </w:pPr>
+      <w:r>
+        <w:rPr>
+          <w:sz w:val="32"/>
+        </w:rPr>
+        <w:t>talalt_e: A tropedó eltalálta e a hajót</w:t>
+      </w:r>
+    </w:p>
+    <w:p>
+      <w:pPr>
+        <w:rPr>
+          <w:sz w:val="32"/>
+        </w:rPr>
+      </w:pPr>
+      <w:r>
+        <w:rPr>
+          <w:sz w:val="32"/>
+        </w:rPr>
+        <w:t>elsullyedt_e : A hajó minden részét már találat érte</w:t>
+      </w:r>
       <w:bookmarkStart w:id="0" w:name="_GoBack"/>
       <w:bookmarkEnd w:id="0"/>
     </w:p>
@@ -996,21 +900,8 @@
     <w:pPr>
       <w:pStyle w:val="lfej"/>
     </w:pPr>
-    <w:proofErr w:type="spellStart"/>
     <w:r>
-      <w:t>Dervalics</w:t>
-    </w:r>
-    <w:proofErr w:type="spellEnd"/>
-    <w:r>
-      <w:t xml:space="preserve"> Attila || </w:t>
-    </w:r>
-    <w:proofErr w:type="spellStart"/>
-    <w:r>
-      <w:t>Koncsik</w:t>
-    </w:r>
-    <w:proofErr w:type="spellEnd"/>
-    <w:r>
-      <w:t xml:space="preserve"> Benedek</w:t>
+      <w:t>Dervalics Attila || Koncsik Benedek</w:t>
     </w:r>
   </w:p>
 </w:hdr>

</xml_diff>